<commit_message>
Update Arquitetura de Sistemas.docx
Atualização do tema de Arquitetura
</commit_message>
<xml_diff>
--- a/Arquitetura de Sistemas.docx
+++ b/Arquitetura de Sistemas.docx
@@ -4,7 +4,7 @@
   <w:body>
     <w:p>
       <w:pPr>
-        <w:pStyle w:val="Title"/>
+        <w:pStyle w:val="Ttulo"/>
       </w:pPr>
       <w:r>
         <w:t>Arquitetura de Sistemas</w:t>
@@ -29,6 +29,12 @@
         </w:rPr>
         <w:t xml:space="preserve">: Aplicação para </w:t>
       </w:r>
+      <w:r>
+        <w:rPr>
+          <w:sz w:val="28"/>
+        </w:rPr>
+        <w:t>agilizar ida a eventos desportivos</w:t>
+      </w:r>
     </w:p>
     <w:p>
       <w:pPr>
@@ -39,8 +45,9 @@
     </w:p>
     <w:p>
       <w:pPr>
-        <w:rPr>
-          <w:sz w:val="24"/>
+        <w:jc w:val="both"/>
+        <w:rPr>
+          <w:sz w:val="28"/>
         </w:rPr>
       </w:pPr>
       <w:r>
@@ -48,46 +55,11 @@
           <w:sz w:val="28"/>
         </w:rPr>
         <w:t xml:space="preserve">Problema Identificado:  </w:t>
-      </w:r>
-      <w:r>
-        <w:rPr>
-          <w:sz w:val="24"/>
-        </w:rPr>
-        <w:t>Como adeptos de futebol, gostamos de assistir a jogos tanto do nosso clube quanto de outros.</w:t>
-      </w:r>
-      <w:r>
-        <w:rPr>
-          <w:sz w:val="24"/>
-        </w:rPr>
-        <w:t xml:space="preserve"> </w:t>
-      </w:r>
-      <w:r>
-        <w:rPr>
-          <w:sz w:val="24"/>
-        </w:rPr>
-        <w:br/>
-      </w:r>
-      <w:r>
-        <w:rPr>
-          <w:sz w:val="24"/>
-        </w:rPr>
-        <w:t>Um problema que nos deparamos normalmente é que por vezes a azafama de ir ver o jogo faz com que esqueçamos de detalhes minuciosos como</w:t>
-      </w:r>
-      <w:r>
-        <w:rPr>
-          <w:sz w:val="24"/>
-        </w:rPr>
-        <w:t>: onde vou estacionar? o</w:t>
-      </w:r>
-      <w:r>
-        <w:rPr>
-          <w:sz w:val="24"/>
-        </w:rPr>
-        <w:t>nde vou almoçar/jantar? Como chego lá?</w:t>
       </w:r>
     </w:p>
     <w:p>
       <w:pPr>
+        <w:jc w:val="both"/>
         <w:rPr>
           <w:sz w:val="24"/>
         </w:rPr>
@@ -96,34 +68,165 @@
         <w:rPr>
           <w:sz w:val="24"/>
         </w:rPr>
+        <w:t>Como adeptos de futebol, gostamos de assistir a jogos tanto do nosso clube quanto de outros.</w:t>
+      </w:r>
+      <w:r>
+        <w:rPr>
+          <w:sz w:val="24"/>
+        </w:rPr>
+        <w:t xml:space="preserve"> </w:t>
+      </w:r>
+      <w:r>
+        <w:rPr>
+          <w:sz w:val="24"/>
+        </w:rPr>
         <w:br/>
       </w:r>
       <w:r>
         <w:rPr>
-          <w:sz w:val="28"/>
-        </w:rPr>
-        <w:t>Análise do problema</w:t>
-      </w:r>
-      <w:r>
-        <w:rPr>
-          <w:sz w:val="28"/>
-        </w:rPr>
-        <w:t xml:space="preserve">:  </w:t>
-      </w:r>
-      <w:r>
-        <w:rPr>
-          <w:sz w:val="24"/>
-        </w:rPr>
-        <w:t>A nossa aplicação pretende ajudar a resolver este problema fornecendo informação ao utilizador sobre diferentes locais de estacionamento, locais de alimentação e direções até ao estádio de forma rápida e concisa.</w:t>
-      </w:r>
-      <w:r>
-        <w:rPr>
-          <w:sz w:val="24"/>
-        </w:rPr>
-        <w:t xml:space="preserve"> Um utilizador pode verificar que eventos desportivos existem perto dele e para cada um obter um plano com informação relevante.</w:t>
+          <w:sz w:val="24"/>
+        </w:rPr>
+        <w:t>Um problema</w:t>
+      </w:r>
+      <w:r>
+        <w:rPr>
+          <w:sz w:val="24"/>
+        </w:rPr>
+        <w:t xml:space="preserve"> com</w:t>
+      </w:r>
+      <w:r>
+        <w:rPr>
+          <w:sz w:val="24"/>
+        </w:rPr>
+        <w:t xml:space="preserve"> que nos deparamos normalmente é que </w:t>
+      </w:r>
+      <w:r>
+        <w:rPr>
+          <w:sz w:val="24"/>
+        </w:rPr>
+        <w:t>atualmente as pessoas têm cada</w:t>
       </w:r>
       <w:bookmarkStart w:id="0" w:name="_GoBack"/>
       <w:bookmarkEnd w:id="0"/>
+      <w:r>
+        <w:rPr>
+          <w:sz w:val="24"/>
+        </w:rPr>
+        <w:t xml:space="preserve"> vez menos tempo e acabam por não preparar atempadamente os detalhes associados ao evento</w:t>
+      </w:r>
+      <w:r>
+        <w:rPr>
+          <w:sz w:val="24"/>
+        </w:rPr>
+        <w:t>: onde vou estacionar? o</w:t>
+      </w:r>
+      <w:r>
+        <w:rPr>
+          <w:sz w:val="24"/>
+        </w:rPr>
+        <w:t>nde vou almoçar/jantar? Como chego lá?</w:t>
+      </w:r>
+    </w:p>
+    <w:p>
+      <w:pPr>
+        <w:jc w:val="both"/>
+        <w:rPr>
+          <w:sz w:val="24"/>
+        </w:rPr>
+      </w:pPr>
+      <w:r>
+        <w:rPr>
+          <w:sz w:val="24"/>
+        </w:rPr>
+        <w:t>Isso pode fazer com que não seja uma experiencia tão agradável e acaba por ser motivo de stress.</w:t>
+      </w:r>
+    </w:p>
+    <w:p>
+      <w:pPr>
+        <w:jc w:val="both"/>
+        <w:rPr>
+          <w:sz w:val="28"/>
+        </w:rPr>
+      </w:pPr>
+      <w:r>
+        <w:rPr>
+          <w:sz w:val="24"/>
+        </w:rPr>
+        <w:br/>
+      </w:r>
+      <w:r>
+        <w:rPr>
+          <w:sz w:val="28"/>
+        </w:rPr>
+        <w:t xml:space="preserve">Análise do problema:  </w:t>
+      </w:r>
+    </w:p>
+    <w:p>
+      <w:pPr>
+        <w:rPr>
+          <w:sz w:val="24"/>
+        </w:rPr>
+      </w:pPr>
+      <w:r>
+        <w:rPr>
+          <w:sz w:val="24"/>
+        </w:rPr>
+        <w:t>A nossa aplicação pretende ajudar a resolver este problema fornecendo informação ao utilizador sobre diferentes locais de estacionamento, locais de alimentação e direções até ao estádio de forma rápida e concisa.</w:t>
+      </w:r>
+      <w:r>
+        <w:rPr>
+          <w:sz w:val="24"/>
+        </w:rPr>
+        <w:t xml:space="preserve"> Um utilizador pode verificar eventos desportivos</w:t>
+      </w:r>
+      <w:r>
+        <w:rPr>
+          <w:sz w:val="24"/>
+        </w:rPr>
+        <w:t xml:space="preserve"> do seu clube ou outros eventos que</w:t>
+      </w:r>
+      <w:r>
+        <w:rPr>
+          <w:sz w:val="24"/>
+        </w:rPr>
+        <w:t xml:space="preserve"> exist</w:t>
+      </w:r>
+      <w:r>
+        <w:rPr>
+          <w:sz w:val="24"/>
+        </w:rPr>
+        <w:t>a</w:t>
+      </w:r>
+      <w:r>
+        <w:rPr>
+          <w:sz w:val="24"/>
+        </w:rPr>
+        <w:t>m perto dele e para cada um obter um plano com informação relevante</w:t>
+      </w:r>
+      <w:r>
+        <w:rPr>
+          <w:sz w:val="24"/>
+        </w:rPr>
+        <w:t xml:space="preserve"> (direções, tempo de viagem, restaurantes/bares perto do </w:t>
+      </w:r>
+      <w:r>
+        <w:rPr>
+          <w:sz w:val="24"/>
+        </w:rPr>
+        <w:t>recinto desportivo</w:t>
+      </w:r>
+      <w:r>
+        <w:rPr>
+          <w:sz w:val="24"/>
+        </w:rPr>
+        <w:t xml:space="preserve"> e locais de estacionamento)</w:t>
+      </w:r>
+      <w:r>
+        <w:rPr>
+          <w:sz w:val="24"/>
+        </w:rPr>
+        <w:t>.</w:t>
+      </w:r>
       <w:r>
         <w:rPr>
           <w:sz w:val="24"/>
@@ -554,13 +657,13 @@
     <w:name w:val="Normal"/>
     <w:qFormat/>
   </w:style>
-  <w:style w:type="character" w:default="1" w:styleId="DefaultParagraphFont">
+  <w:style w:type="character" w:default="1" w:styleId="Tipodeletrapredefinidodopargrafo">
     <w:name w:val="Default Paragraph Font"/>
     <w:uiPriority w:val="1"/>
     <w:semiHidden/>
     <w:unhideWhenUsed/>
   </w:style>
-  <w:style w:type="table" w:default="1" w:styleId="TableNormal">
+  <w:style w:type="table" w:default="1" w:styleId="Tabelanormal">
     <w:name w:val="Normal Table"/>
     <w:uiPriority w:val="99"/>
     <w:semiHidden/>
@@ -575,17 +678,17 @@
       </w:tblCellMar>
     </w:tblPr>
   </w:style>
-  <w:style w:type="numbering" w:default="1" w:styleId="NoList">
+  <w:style w:type="numbering" w:default="1" w:styleId="Semlista">
     <w:name w:val="No List"/>
     <w:uiPriority w:val="99"/>
     <w:semiHidden/>
     <w:unhideWhenUsed/>
   </w:style>
-  <w:style w:type="paragraph" w:styleId="Title">
+  <w:style w:type="paragraph" w:styleId="Ttulo">
     <w:name w:val="Title"/>
     <w:basedOn w:val="Normal"/>
     <w:next w:val="Normal"/>
-    <w:link w:val="TitleChar"/>
+    <w:link w:val="TtuloCarter"/>
     <w:uiPriority w:val="10"/>
     <w:qFormat/>
     <w:rsid w:val="00260953"/>
@@ -601,10 +704,10 @@
       <w:szCs w:val="56"/>
     </w:rPr>
   </w:style>
-  <w:style w:type="character" w:customStyle="1" w:styleId="TitleChar">
-    <w:name w:val="Title Char"/>
-    <w:basedOn w:val="DefaultParagraphFont"/>
-    <w:link w:val="Title"/>
+  <w:style w:type="character" w:customStyle="1" w:styleId="TtuloCarter">
+    <w:name w:val="Título Caráter"/>
+    <w:basedOn w:val="Tipodeletrapredefinidodopargrafo"/>
+    <w:link w:val="Ttulo"/>
     <w:uiPriority w:val="10"/>
     <w:rsid w:val="00260953"/>
     <w:rPr>

</xml_diff>